<commit_message>
Adición diagrama ER Ficha de caracterización
</commit_message>
<xml_diff>
--- a/Entregables/Documentos 3 Producto/Modelos ER de Datos Ruta Comunitaria.docx
+++ b/Entregables/Documentos 3 Producto/Modelos ER de Datos Ruta Comunitaria.docx
@@ -1,6 +1,6 @@
 
 <file path=word/document.xml><?xml version="1.0" encoding="utf-8"?>
-<w:document xmlns:wpc="http://schemas.microsoft.com/office/word/2010/wordprocessingCanvas" xmlns:cx="http://schemas.microsoft.com/office/drawing/2014/chartex" xmlns:cx1="http://schemas.microsoft.com/office/drawing/2015/9/8/chartex" xmlns:cx2="http://schemas.microsoft.com/office/drawing/2015/10/21/chartex" xmlns:cx3="http://schemas.microsoft.com/office/drawing/2016/5/9/chartex" xmlns:cx4="http://schemas.microsoft.com/office/drawing/2016/5/10/chartex" xmlns:cx5="http://schemas.microsoft.com/office/drawing/2016/5/11/chartex" xmlns:cx6="http://schemas.microsoft.com/office/drawing/2016/5/12/chartex" xmlns:cx7="http://schemas.microsoft.com/office/drawing/2016/5/13/chartex" xmlns:cx8="http://schemas.microsoft.com/office/drawing/2016/5/14/chartex" xmlns:mc="http://schemas.openxmlformats.org/markup-compatibility/2006" xmlns:aink="http://schemas.microsoft.com/office/drawing/2016/ink" xmlns:am3d="http://schemas.microsoft.com/office/drawing/2017/model3d" xmlns:o="urn:schemas-microsoft-com:office:office" xmlns:r="http://schemas.openxmlformats.org/officeDocument/2006/relationships" xmlns:m="http://schemas.openxmlformats.org/officeDocument/2006/math" xmlns:v="urn:schemas-microsoft-com:vml" xmlns:wp14="http://schemas.microsoft.com/office/word/2010/wordprocessingDrawing" xmlns:wp="http://schemas.openxmlformats.org/drawingml/2006/wordprocessingDrawing" xmlns:w10="urn:schemas-microsoft-com:office:word" xmlns:w="http://schemas.openxmlformats.org/wordprocessingml/2006/main" xmlns:w14="http://schemas.microsoft.com/office/word/2010/wordml" xmlns:w15="http://schemas.microsoft.com/office/word/2012/wordml" xmlns:w16cex="http://schemas.microsoft.com/office/word/2018/wordml/cex" xmlns:w16cid="http://schemas.microsoft.com/office/word/2016/wordml/cid" xmlns:w16="http://schemas.microsoft.com/office/word/2018/wordml" xmlns:w16se="http://schemas.microsoft.com/office/word/2015/wordml/symex" xmlns:wpg="http://schemas.microsoft.com/office/word/2010/wordprocessingGroup" xmlns:wpi="http://schemas.microsoft.com/office/word/2010/wordprocessingInk" xmlns:wne="http://schemas.microsoft.com/office/word/2006/wordml" xmlns:wps="http://schemas.microsoft.com/office/word/2010/wordprocessingShape" mc:Ignorable="w14 w15 w16se w16cid w16 w16cex wp14">
+<w:document xmlns:wpc="http://schemas.microsoft.com/office/word/2010/wordprocessingCanvas" xmlns:mc="http://schemas.openxmlformats.org/markup-compatibility/2006" xmlns:o="urn:schemas-microsoft-com:office:office" xmlns:r="http://schemas.openxmlformats.org/officeDocument/2006/relationships" xmlns:m="http://schemas.openxmlformats.org/officeDocument/2006/math" xmlns:v="urn:schemas-microsoft-com:vml" xmlns:wp14="http://schemas.microsoft.com/office/word/2010/wordprocessingDrawing" xmlns:wp="http://schemas.openxmlformats.org/drawingml/2006/wordprocessingDrawing" xmlns:w10="urn:schemas-microsoft-com:office:word" xmlns:w="http://schemas.openxmlformats.org/wordprocessingml/2006/main" xmlns:w14="http://schemas.microsoft.com/office/word/2010/wordml" xmlns:w15="http://schemas.microsoft.com/office/word/2012/wordml" xmlns:wpg="http://schemas.microsoft.com/office/word/2010/wordprocessingGroup" xmlns:wpi="http://schemas.microsoft.com/office/word/2010/wordprocessingInk" xmlns:wne="http://schemas.microsoft.com/office/word/2006/wordml" xmlns:wps="http://schemas.microsoft.com/office/word/2010/wordprocessingShape" mc:Ignorable="w14 w15 wp14">
   <w:body>
     <w:p/>
     <w:p/>
@@ -449,7 +449,7 @@
       <w:sdtContent>
         <w:p>
           <w:pPr>
-            <w:pStyle w:val="TtuloTDC"/>
+            <w:pStyle w:val="TtulodeTDC"/>
             <w:spacing w:before="0" w:line="240" w:lineRule="auto"/>
             <w:jc w:val="center"/>
             <w:rPr>
@@ -1298,12 +1298,12 @@
       <w:pPr>
         <w:pStyle w:val="Ttulo1"/>
       </w:pPr>
-      <w:bookmarkStart w:id="0" w:name="_Toc517443787"/>
-      <w:bookmarkStart w:id="1" w:name="_Toc55903600"/>
+      <w:bookmarkStart w:id="0" w:name="_Toc55903600"/>
+      <w:bookmarkStart w:id="1" w:name="_Toc517443787"/>
       <w:r>
         <w:t>INTRODUCCION</w:t>
       </w:r>
-      <w:bookmarkEnd w:id="1"/>
+      <w:bookmarkEnd w:id="0"/>
       <w:r>
         <w:t xml:space="preserve"> </w:t>
       </w:r>
@@ -1361,19 +1361,7 @@
         </w:rPr>
       </w:pPr>
       <w:r>
-        <w:t>Todas las tablas</w:t>
-      </w:r>
-      <w:r>
-        <w:t xml:space="preserve">, vistas, funciones y procedimientos almacenados </w:t>
-      </w:r>
-      <w:r>
-        <w:t>utilizad</w:t>
-      </w:r>
-      <w:r>
-        <w:t>os</w:t>
-      </w:r>
-      <w:r>
-        <w:t xml:space="preserve"> están bajo el esquema </w:t>
+        <w:t xml:space="preserve">Todas las tablas, vistas, funciones y procedimientos almacenados utilizados están bajo el esquema </w:t>
       </w:r>
       <w:r>
         <w:rPr>
@@ -3068,6 +3056,21 @@
       <w:bookmarkEnd w:id="8"/>
       <w:r>
         <w:t xml:space="preserve"> </w:t>
+      </w:r>
+    </w:p>
+    <w:p>
+      <w:pPr>
+        <w:rPr>
+          <w:lang w:val="es-CO" w:eastAsia="es-CO"/>
+        </w:rPr>
+      </w:pPr>
+    </w:p>
+    <w:p>
+      <w:pPr>
+        <w:pStyle w:val="Ttulo2"/>
+      </w:pPr>
+      <w:r>
+        <w:t>Diagrama Plan de Traslado</w:t>
       </w:r>
     </w:p>
     <w:p>
@@ -3148,6 +3151,106 @@
         </w:rPr>
       </w:pPr>
     </w:p>
+    <w:p>
+      <w:pPr>
+        <w:spacing w:after="160" w:line="259" w:lineRule="auto"/>
+        <w:jc w:val="left"/>
+        <w:rPr>
+          <w:lang w:val="es-CO" w:eastAsia="es-CO"/>
+        </w:rPr>
+      </w:pPr>
+      <w:r>
+        <w:rPr>
+          <w:lang w:val="es-CO" w:eastAsia="es-CO"/>
+        </w:rPr>
+        <w:br w:type="page"/>
+      </w:r>
+    </w:p>
+    <w:p>
+      <w:pPr>
+        <w:rPr>
+          <w:lang w:val="es-CO" w:eastAsia="es-CO"/>
+        </w:rPr>
+      </w:pPr>
+      <w:bookmarkStart w:id="9" w:name="_GoBack"/>
+      <w:bookmarkEnd w:id="9"/>
+    </w:p>
+    <w:p>
+      <w:pPr>
+        <w:pStyle w:val="Ttulo2"/>
+      </w:pPr>
+      <w:r>
+        <w:t>Diagrama Ficha de Caracterización</w:t>
+      </w:r>
+    </w:p>
+    <w:p>
+      <w:pPr>
+        <w:rPr>
+          <w:lang w:val="es-CO" w:eastAsia="es-CO"/>
+        </w:rPr>
+      </w:pPr>
+    </w:p>
+    <w:p>
+      <w:pPr>
+        <w:rPr>
+          <w:lang w:val="es-CO" w:eastAsia="es-CO"/>
+        </w:rPr>
+      </w:pPr>
+      <w:r>
+        <w:rPr>
+          <w:noProof/>
+          <w:lang w:val="es-CO" w:eastAsia="es-CO"/>
+        </w:rPr>
+        <w:drawing>
+          <wp:inline distT="0" distB="0" distL="0" distR="0" wp14:anchorId="359DE908" wp14:editId="221413F2">
+            <wp:extent cx="6188710" cy="4634230"/>
+            <wp:effectExtent l="0" t="0" r="2540" b="0"/>
+            <wp:docPr id="1" name="Imagen 1"/>
+            <wp:cNvGraphicFramePr>
+              <a:graphicFrameLocks xmlns:a="http://schemas.openxmlformats.org/drawingml/2006/main" noChangeAspect="1"/>
+            </wp:cNvGraphicFramePr>
+            <a:graphic xmlns:a="http://schemas.openxmlformats.org/drawingml/2006/main">
+              <a:graphicData uri="http://schemas.openxmlformats.org/drawingml/2006/picture">
+                <pic:pic xmlns:pic="http://schemas.openxmlformats.org/drawingml/2006/picture">
+                  <pic:nvPicPr>
+                    <pic:cNvPr id="1" name="Diagrama ER Ficha de Caracterizacion.PNG"/>
+                    <pic:cNvPicPr/>
+                  </pic:nvPicPr>
+                  <pic:blipFill>
+                    <a:blip r:embed="rId13">
+                      <a:extLst>
+                        <a:ext uri="{28A0092B-C50C-407E-A947-70E740481C1C}">
+                          <a14:useLocalDpi xmlns:a14="http://schemas.microsoft.com/office/drawing/2010/main" val="0"/>
+                        </a:ext>
+                      </a:extLst>
+                    </a:blip>
+                    <a:stretch>
+                      <a:fillRect/>
+                    </a:stretch>
+                  </pic:blipFill>
+                  <pic:spPr>
+                    <a:xfrm>
+                      <a:off x="0" y="0"/>
+                      <a:ext cx="6188710" cy="4634230"/>
+                    </a:xfrm>
+                    <a:prstGeom prst="rect">
+                      <a:avLst/>
+                    </a:prstGeom>
+                  </pic:spPr>
+                </pic:pic>
+              </a:graphicData>
+            </a:graphic>
+          </wp:inline>
+        </w:drawing>
+      </w:r>
+    </w:p>
+    <w:p>
+      <w:pPr>
+        <w:rPr>
+          <w:lang w:val="es-CO" w:eastAsia="es-CO"/>
+        </w:rPr>
+      </w:pPr>
+    </w:p>
     <w:tbl>
       <w:tblPr>
         <w:tblStyle w:val="Tablaconcuadrcula"/>
@@ -3175,7 +3278,7 @@
             <w:shd w:val="clear" w:color="auto" w:fill="1F3864"/>
             <w:hideMark/>
           </w:tcPr>
-          <w:bookmarkEnd w:id="0"/>
+          <w:bookmarkEnd w:id="1"/>
           <w:p>
             <w:pPr>
               <w:jc w:val="center"/>
@@ -3404,7 +3507,7 @@
 </file>
 
 <file path=word/endnotes.xml><?xml version="1.0" encoding="utf-8"?>
-<w:endnotes xmlns:wpc="http://schemas.microsoft.com/office/word/2010/wordprocessingCanvas" xmlns:cx="http://schemas.microsoft.com/office/drawing/2014/chartex" xmlns:cx1="http://schemas.microsoft.com/office/drawing/2015/9/8/chartex" xmlns:cx2="http://schemas.microsoft.com/office/drawing/2015/10/21/chartex" xmlns:cx3="http://schemas.microsoft.com/office/drawing/2016/5/9/chartex" xmlns:cx4="http://schemas.microsoft.com/office/drawing/2016/5/10/chartex" xmlns:cx5="http://schemas.microsoft.com/office/drawing/2016/5/11/chartex" xmlns:cx6="http://schemas.microsoft.com/office/drawing/2016/5/12/chartex" xmlns:cx7="http://schemas.microsoft.com/office/drawing/2016/5/13/chartex" xmlns:cx8="http://schemas.microsoft.com/office/drawing/2016/5/14/chartex" xmlns:mc="http://schemas.openxmlformats.org/markup-compatibility/2006" xmlns:aink="http://schemas.microsoft.com/office/drawing/2016/ink" xmlns:am3d="http://schemas.microsoft.com/office/drawing/2017/model3d" xmlns:o="urn:schemas-microsoft-com:office:office" xmlns:r="http://schemas.openxmlformats.org/officeDocument/2006/relationships" xmlns:m="http://schemas.openxmlformats.org/officeDocument/2006/math" xmlns:v="urn:schemas-microsoft-com:vml" xmlns:wp14="http://schemas.microsoft.com/office/word/2010/wordprocessingDrawing" xmlns:wp="http://schemas.openxmlformats.org/drawingml/2006/wordprocessingDrawing" xmlns:w10="urn:schemas-microsoft-com:office:word" xmlns:w="http://schemas.openxmlformats.org/wordprocessingml/2006/main" xmlns:w14="http://schemas.microsoft.com/office/word/2010/wordml" xmlns:w15="http://schemas.microsoft.com/office/word/2012/wordml" xmlns:w16cex="http://schemas.microsoft.com/office/word/2018/wordml/cex" xmlns:w16cid="http://schemas.microsoft.com/office/word/2016/wordml/cid" xmlns:w16="http://schemas.microsoft.com/office/word/2018/wordml" xmlns:w16se="http://schemas.microsoft.com/office/word/2015/wordml/symex" xmlns:wpg="http://schemas.microsoft.com/office/word/2010/wordprocessingGroup" xmlns:wpi="http://schemas.microsoft.com/office/word/2010/wordprocessingInk" xmlns:wne="http://schemas.microsoft.com/office/word/2006/wordml" xmlns:wps="http://schemas.microsoft.com/office/word/2010/wordprocessingShape" mc:Ignorable="w14 w15 w16se w16cid w16 w16cex wp14">
+<w:endnotes xmlns:wpc="http://schemas.microsoft.com/office/word/2010/wordprocessingCanvas" xmlns:mc="http://schemas.openxmlformats.org/markup-compatibility/2006" xmlns:o="urn:schemas-microsoft-com:office:office" xmlns:r="http://schemas.openxmlformats.org/officeDocument/2006/relationships" xmlns:m="http://schemas.openxmlformats.org/officeDocument/2006/math" xmlns:v="urn:schemas-microsoft-com:vml" xmlns:wp14="http://schemas.microsoft.com/office/word/2010/wordprocessingDrawing" xmlns:wp="http://schemas.openxmlformats.org/drawingml/2006/wordprocessingDrawing" xmlns:w10="urn:schemas-microsoft-com:office:word" xmlns:w="http://schemas.openxmlformats.org/wordprocessingml/2006/main" xmlns:w14="http://schemas.microsoft.com/office/word/2010/wordml" xmlns:w15="http://schemas.microsoft.com/office/word/2012/wordml" xmlns:wpg="http://schemas.microsoft.com/office/word/2010/wordprocessingGroup" xmlns:wpi="http://schemas.microsoft.com/office/word/2010/wordprocessingInk" xmlns:wne="http://schemas.microsoft.com/office/word/2006/wordml" xmlns:wps="http://schemas.microsoft.com/office/word/2010/wordprocessingShape" mc:Ignorable="w14 w15 wp14">
   <w:endnote w:type="separator" w:id="-1">
     <w:p>
       <w:r>
@@ -3423,7 +3526,7 @@
 </file>
 
 <file path=word/footnotes.xml><?xml version="1.0" encoding="utf-8"?>
-<w:footnotes xmlns:wpc="http://schemas.microsoft.com/office/word/2010/wordprocessingCanvas" xmlns:cx="http://schemas.microsoft.com/office/drawing/2014/chartex" xmlns:cx1="http://schemas.microsoft.com/office/drawing/2015/9/8/chartex" xmlns:cx2="http://schemas.microsoft.com/office/drawing/2015/10/21/chartex" xmlns:cx3="http://schemas.microsoft.com/office/drawing/2016/5/9/chartex" xmlns:cx4="http://schemas.microsoft.com/office/drawing/2016/5/10/chartex" xmlns:cx5="http://schemas.microsoft.com/office/drawing/2016/5/11/chartex" xmlns:cx6="http://schemas.microsoft.com/office/drawing/2016/5/12/chartex" xmlns:cx7="http://schemas.microsoft.com/office/drawing/2016/5/13/chartex" xmlns:cx8="http://schemas.microsoft.com/office/drawing/2016/5/14/chartex" xmlns:mc="http://schemas.openxmlformats.org/markup-compatibility/2006" xmlns:aink="http://schemas.microsoft.com/office/drawing/2016/ink" xmlns:am3d="http://schemas.microsoft.com/office/drawing/2017/model3d" xmlns:o="urn:schemas-microsoft-com:office:office" xmlns:r="http://schemas.openxmlformats.org/officeDocument/2006/relationships" xmlns:m="http://schemas.openxmlformats.org/officeDocument/2006/math" xmlns:v="urn:schemas-microsoft-com:vml" xmlns:wp14="http://schemas.microsoft.com/office/word/2010/wordprocessingDrawing" xmlns:wp="http://schemas.openxmlformats.org/drawingml/2006/wordprocessingDrawing" xmlns:w10="urn:schemas-microsoft-com:office:word" xmlns:w="http://schemas.openxmlformats.org/wordprocessingml/2006/main" xmlns:w14="http://schemas.microsoft.com/office/word/2010/wordml" xmlns:w15="http://schemas.microsoft.com/office/word/2012/wordml" xmlns:w16cex="http://schemas.microsoft.com/office/word/2018/wordml/cex" xmlns:w16cid="http://schemas.microsoft.com/office/word/2016/wordml/cid" xmlns:w16="http://schemas.microsoft.com/office/word/2018/wordml" xmlns:w16se="http://schemas.microsoft.com/office/word/2015/wordml/symex" xmlns:wpg="http://schemas.microsoft.com/office/word/2010/wordprocessingGroup" xmlns:wpi="http://schemas.microsoft.com/office/word/2010/wordprocessingInk" xmlns:wne="http://schemas.microsoft.com/office/word/2006/wordml" xmlns:wps="http://schemas.microsoft.com/office/word/2010/wordprocessingShape" mc:Ignorable="w14 w15 w16se w16cid w16 w16cex wp14">
+<w:footnotes xmlns:wpc="http://schemas.microsoft.com/office/word/2010/wordprocessingCanvas" xmlns:mc="http://schemas.openxmlformats.org/markup-compatibility/2006" xmlns:o="urn:schemas-microsoft-com:office:office" xmlns:r="http://schemas.openxmlformats.org/officeDocument/2006/relationships" xmlns:m="http://schemas.openxmlformats.org/officeDocument/2006/math" xmlns:v="urn:schemas-microsoft-com:vml" xmlns:wp14="http://schemas.microsoft.com/office/word/2010/wordprocessingDrawing" xmlns:wp="http://schemas.openxmlformats.org/drawingml/2006/wordprocessingDrawing" xmlns:w10="urn:schemas-microsoft-com:office:word" xmlns:w="http://schemas.openxmlformats.org/wordprocessingml/2006/main" xmlns:w14="http://schemas.microsoft.com/office/word/2010/wordml" xmlns:w15="http://schemas.microsoft.com/office/word/2012/wordml" xmlns:wpg="http://schemas.microsoft.com/office/word/2010/wordprocessingGroup" xmlns:wpi="http://schemas.microsoft.com/office/word/2010/wordprocessingInk" xmlns:wne="http://schemas.microsoft.com/office/word/2006/wordml" xmlns:wps="http://schemas.microsoft.com/office/word/2010/wordprocessingShape" mc:Ignorable="w14 w15 wp14">
   <w:footnote w:type="separator" w:id="-1">
     <w:p>
       <w:r>
@@ -3442,7 +3545,7 @@
 </file>
 
 <file path=word/numbering.xml><?xml version="1.0" encoding="utf-8"?>
-<w:numbering xmlns:wpc="http://schemas.microsoft.com/office/word/2010/wordprocessingCanvas" xmlns:cx="http://schemas.microsoft.com/office/drawing/2014/chartex" xmlns:cx1="http://schemas.microsoft.com/office/drawing/2015/9/8/chartex" xmlns:cx2="http://schemas.microsoft.com/office/drawing/2015/10/21/chartex" xmlns:cx3="http://schemas.microsoft.com/office/drawing/2016/5/9/chartex" xmlns:cx4="http://schemas.microsoft.com/office/drawing/2016/5/10/chartex" xmlns:cx5="http://schemas.microsoft.com/office/drawing/2016/5/11/chartex" xmlns:cx6="http://schemas.microsoft.com/office/drawing/2016/5/12/chartex" xmlns:cx7="http://schemas.microsoft.com/office/drawing/2016/5/13/chartex" xmlns:cx8="http://schemas.microsoft.com/office/drawing/2016/5/14/chartex" xmlns:mc="http://schemas.openxmlformats.org/markup-compatibility/2006" xmlns:aink="http://schemas.microsoft.com/office/drawing/2016/ink" xmlns:am3d="http://schemas.microsoft.com/office/drawing/2017/model3d" xmlns:o="urn:schemas-microsoft-com:office:office" xmlns:r="http://schemas.openxmlformats.org/officeDocument/2006/relationships" xmlns:m="http://schemas.openxmlformats.org/officeDocument/2006/math" xmlns:v="urn:schemas-microsoft-com:vml" xmlns:wp14="http://schemas.microsoft.com/office/word/2010/wordprocessingDrawing" xmlns:wp="http://schemas.openxmlformats.org/drawingml/2006/wordprocessingDrawing" xmlns:w10="urn:schemas-microsoft-com:office:word" xmlns:w="http://schemas.openxmlformats.org/wordprocessingml/2006/main" xmlns:w14="http://schemas.microsoft.com/office/word/2010/wordml" xmlns:w15="http://schemas.microsoft.com/office/word/2012/wordml" xmlns:w16cex="http://schemas.microsoft.com/office/word/2018/wordml/cex" xmlns:w16cid="http://schemas.microsoft.com/office/word/2016/wordml/cid" xmlns:w16="http://schemas.microsoft.com/office/word/2018/wordml" xmlns:w16se="http://schemas.microsoft.com/office/word/2015/wordml/symex" xmlns:wpg="http://schemas.microsoft.com/office/word/2010/wordprocessingGroup" xmlns:wpi="http://schemas.microsoft.com/office/word/2010/wordprocessingInk" xmlns:wne="http://schemas.microsoft.com/office/word/2006/wordml" xmlns:wps="http://schemas.microsoft.com/office/word/2010/wordprocessingShape" mc:Ignorable="w14 w15 w16se w16cid w16 w16cex wp14">
+<w:numbering xmlns:wpc="http://schemas.microsoft.com/office/word/2010/wordprocessingCanvas" xmlns:mc="http://schemas.openxmlformats.org/markup-compatibility/2006" xmlns:o="urn:schemas-microsoft-com:office:office" xmlns:r="http://schemas.openxmlformats.org/officeDocument/2006/relationships" xmlns:m="http://schemas.openxmlformats.org/officeDocument/2006/math" xmlns:v="urn:schemas-microsoft-com:vml" xmlns:wp14="http://schemas.microsoft.com/office/word/2010/wordprocessingDrawing" xmlns:wp="http://schemas.openxmlformats.org/drawingml/2006/wordprocessingDrawing" xmlns:w10="urn:schemas-microsoft-com:office:word" xmlns:w="http://schemas.openxmlformats.org/wordprocessingml/2006/main" xmlns:w14="http://schemas.microsoft.com/office/word/2010/wordml" xmlns:w15="http://schemas.microsoft.com/office/word/2012/wordml" xmlns:wpg="http://schemas.microsoft.com/office/word/2010/wordprocessingGroup" xmlns:wpi="http://schemas.microsoft.com/office/word/2010/wordprocessingInk" xmlns:wne="http://schemas.microsoft.com/office/word/2006/wordml" xmlns:wps="http://schemas.microsoft.com/office/word/2010/wordprocessingShape" mc:Ignorable="w14 w15 wp14">
   <w:abstractNum w:abstractNumId="0" w15:restartNumberingAfterBreak="0">
     <w:nsid w:val="0FB07A7A"/>
     <w:multiLevelType w:val="hybridMultilevel"/>
@@ -5103,7 +5206,7 @@
 </file>
 
 <file path=word/styles.xml><?xml version="1.0" encoding="utf-8"?>
-<w:styles xmlns:mc="http://schemas.openxmlformats.org/markup-compatibility/2006" xmlns:r="http://schemas.openxmlformats.org/officeDocument/2006/relationships" xmlns:w="http://schemas.openxmlformats.org/wordprocessingml/2006/main" xmlns:w14="http://schemas.microsoft.com/office/word/2010/wordml" xmlns:w15="http://schemas.microsoft.com/office/word/2012/wordml" xmlns:w16cex="http://schemas.microsoft.com/office/word/2018/wordml/cex" xmlns:w16cid="http://schemas.microsoft.com/office/word/2016/wordml/cid" xmlns:w16="http://schemas.microsoft.com/office/word/2018/wordml" xmlns:w16se="http://schemas.microsoft.com/office/word/2015/wordml/symex" mc:Ignorable="w14 w15 w16se w16cid w16 w16cex">
+<w:styles xmlns:mc="http://schemas.openxmlformats.org/markup-compatibility/2006" xmlns:r="http://schemas.openxmlformats.org/officeDocument/2006/relationships" xmlns:w="http://schemas.openxmlformats.org/wordprocessingml/2006/main" xmlns:w14="http://schemas.microsoft.com/office/word/2010/wordml" xmlns:w15="http://schemas.microsoft.com/office/word/2012/wordml" mc:Ignorable="w14 w15">
   <w:docDefaults>
     <w:rPrDefault>
       <w:rPr>
@@ -5119,7 +5222,7 @@
       </w:pPr>
     </w:pPrDefault>
   </w:docDefaults>
-  <w:latentStyles w:defLockedState="0" w:defUIPriority="99" w:defSemiHidden="0" w:defUnhideWhenUsed="0" w:defQFormat="0" w:count="376">
+  <w:latentStyles w:defLockedState="0" w:defUIPriority="99" w:defSemiHidden="0" w:defUnhideWhenUsed="0" w:defQFormat="0" w:count="371">
     <w:lsdException w:name="Normal" w:uiPriority="0" w:qFormat="1"/>
     <w:lsdException w:name="heading 1" w:uiPriority="9" w:qFormat="1"/>
     <w:lsdException w:name="heading 2" w:semiHidden="1" w:uiPriority="9" w:unhideWhenUsed="1" w:qFormat="1"/>
@@ -5491,11 +5594,6 @@
     <w:lsdException w:name="List Table 5 Dark Accent 6" w:uiPriority="50"/>
     <w:lsdException w:name="List Table 6 Colorful Accent 6" w:uiPriority="51"/>
     <w:lsdException w:name="List Table 7 Colorful Accent 6" w:uiPriority="52"/>
-    <w:lsdException w:name="Mention" w:semiHidden="1" w:unhideWhenUsed="1"/>
-    <w:lsdException w:name="Smart Hyperlink" w:semiHidden="1" w:unhideWhenUsed="1"/>
-    <w:lsdException w:name="Hashtag" w:semiHidden="1" w:unhideWhenUsed="1"/>
-    <w:lsdException w:name="Unresolved Mention" w:semiHidden="1" w:unhideWhenUsed="1"/>
-    <w:lsdException w:name="Smart Link" w:semiHidden="1" w:unhideWhenUsed="1"/>
   </w:latentStyles>
   <w:style w:type="paragraph" w:default="1" w:styleId="Normal">
     <w:name w:val="Normal"/>
@@ -6103,7 +6201,7 @@
       <w:u w:val="single"/>
     </w:rPr>
   </w:style>
-  <w:style w:type="character" w:styleId="Mencinsinresolver">
+  <w:style w:type="character" w:customStyle="1" w:styleId="UnresolvedMention">
     <w:name w:val="Unresolved Mention"/>
     <w:basedOn w:val="Fuentedeprrafopredeter"/>
     <w:uiPriority w:val="99"/>
@@ -6115,7 +6213,7 @@
       <w:shd w:val="clear" w:color="auto" w:fill="E1DFDD"/>
     </w:rPr>
   </w:style>
-  <w:style w:type="paragraph" w:styleId="TtuloTDC">
+  <w:style w:type="paragraph" w:styleId="TtulodeTDC">
     <w:name w:val="TOC Heading"/>
     <w:basedOn w:val="Ttulo1"/>
     <w:next w:val="Normal"/>
@@ -6216,7 +6314,7 @@
 </file>
 
 <file path=word/glossary/document.xml><?xml version="1.0" encoding="utf-8"?>
-<w:glossaryDocument xmlns:wpc="http://schemas.microsoft.com/office/word/2010/wordprocessingCanvas" xmlns:cx="http://schemas.microsoft.com/office/drawing/2014/chartex" xmlns:cx1="http://schemas.microsoft.com/office/drawing/2015/9/8/chartex" xmlns:cx2="http://schemas.microsoft.com/office/drawing/2015/10/21/chartex" xmlns:cx3="http://schemas.microsoft.com/office/drawing/2016/5/9/chartex" xmlns:cx4="http://schemas.microsoft.com/office/drawing/2016/5/10/chartex" xmlns:cx5="http://schemas.microsoft.com/office/drawing/2016/5/11/chartex" xmlns:cx6="http://schemas.microsoft.com/office/drawing/2016/5/12/chartex" xmlns:cx7="http://schemas.microsoft.com/office/drawing/2016/5/13/chartex" xmlns:cx8="http://schemas.microsoft.com/office/drawing/2016/5/14/chartex" xmlns:mc="http://schemas.openxmlformats.org/markup-compatibility/2006" xmlns:aink="http://schemas.microsoft.com/office/drawing/2016/ink" xmlns:am3d="http://schemas.microsoft.com/office/drawing/2017/model3d" xmlns:o="urn:schemas-microsoft-com:office:office" xmlns:r="http://schemas.openxmlformats.org/officeDocument/2006/relationships" xmlns:m="http://schemas.openxmlformats.org/officeDocument/2006/math" xmlns:v="urn:schemas-microsoft-com:vml" xmlns:wp14="http://schemas.microsoft.com/office/word/2010/wordprocessingDrawing" xmlns:wp="http://schemas.openxmlformats.org/drawingml/2006/wordprocessingDrawing" xmlns:w10="urn:schemas-microsoft-com:office:word" xmlns:w="http://schemas.openxmlformats.org/wordprocessingml/2006/main" xmlns:w14="http://schemas.microsoft.com/office/word/2010/wordml" xmlns:w15="http://schemas.microsoft.com/office/word/2012/wordml" xmlns:w16cex="http://schemas.microsoft.com/office/word/2018/wordml/cex" xmlns:w16cid="http://schemas.microsoft.com/office/word/2016/wordml/cid" xmlns:w16="http://schemas.microsoft.com/office/word/2018/wordml" xmlns:w16se="http://schemas.microsoft.com/office/word/2015/wordml/symex" xmlns:wpg="http://schemas.microsoft.com/office/word/2010/wordprocessingGroup" xmlns:wpi="http://schemas.microsoft.com/office/word/2010/wordprocessingInk" xmlns:wne="http://schemas.microsoft.com/office/word/2006/wordml" xmlns:wps="http://schemas.microsoft.com/office/word/2010/wordprocessingShape" mc:Ignorable="w14 w15 w16se w16cid w16 w16cex wp14">
+<w:glossaryDocument xmlns:wpc="http://schemas.microsoft.com/office/word/2010/wordprocessingCanvas" xmlns:mc="http://schemas.openxmlformats.org/markup-compatibility/2006" xmlns:o="urn:schemas-microsoft-com:office:office" xmlns:r="http://schemas.openxmlformats.org/officeDocument/2006/relationships" xmlns:m="http://schemas.openxmlformats.org/officeDocument/2006/math" xmlns:v="urn:schemas-microsoft-com:vml" xmlns:wp14="http://schemas.microsoft.com/office/word/2010/wordprocessingDrawing" xmlns:wp="http://schemas.openxmlformats.org/drawingml/2006/wordprocessingDrawing" xmlns:w10="urn:schemas-microsoft-com:office:word" xmlns:w="http://schemas.openxmlformats.org/wordprocessingml/2006/main" xmlns:w14="http://schemas.microsoft.com/office/word/2010/wordml" xmlns:w15="http://schemas.microsoft.com/office/word/2012/wordml" xmlns:wpg="http://schemas.microsoft.com/office/word/2010/wordprocessingGroup" xmlns:wpi="http://schemas.microsoft.com/office/word/2010/wordprocessingInk" xmlns:wne="http://schemas.microsoft.com/office/word/2006/wordml" xmlns:wps="http://schemas.microsoft.com/office/word/2010/wordprocessingShape" mc:Ignorable="w14 w15 wp14">
   <w:docParts>
     <w:docPart>
       <w:docPartPr>
@@ -6255,7 +6353,7 @@
 </file>
 
 <file path=word/glossary/fontTable.xml><?xml version="1.0" encoding="utf-8"?>
-<w:fonts xmlns:mc="http://schemas.openxmlformats.org/markup-compatibility/2006" xmlns:r="http://schemas.openxmlformats.org/officeDocument/2006/relationships" xmlns:w="http://schemas.openxmlformats.org/wordprocessingml/2006/main" xmlns:w14="http://schemas.microsoft.com/office/word/2010/wordml" xmlns:w15="http://schemas.microsoft.com/office/word/2012/wordml" xmlns:w16cex="http://schemas.microsoft.com/office/word/2018/wordml/cex" xmlns:w16cid="http://schemas.microsoft.com/office/word/2016/wordml/cid" xmlns:w16="http://schemas.microsoft.com/office/word/2018/wordml" xmlns:w16se="http://schemas.microsoft.com/office/word/2015/wordml/symex" mc:Ignorable="w14 w15 w16se w16cid w16 w16cex">
+<w:fonts xmlns:mc="http://schemas.openxmlformats.org/markup-compatibility/2006" xmlns:r="http://schemas.openxmlformats.org/officeDocument/2006/relationships" xmlns:w="http://schemas.openxmlformats.org/wordprocessingml/2006/main" xmlns:w14="http://schemas.microsoft.com/office/word/2010/wordml" xmlns:w15="http://schemas.microsoft.com/office/word/2012/wordml" mc:Ignorable="w14 w15">
   <w:font w:name="Verdana">
     <w:panose1 w:val="020B0604030504040204"/>
     <w:charset w:val="00"/>
@@ -6322,7 +6420,7 @@
 </file>
 
 <file path=word/glossary/settings.xml><?xml version="1.0" encoding="utf-8"?>
-<w:settings xmlns:mc="http://schemas.openxmlformats.org/markup-compatibility/2006" xmlns:o="urn:schemas-microsoft-com:office:office" xmlns:r="http://schemas.openxmlformats.org/officeDocument/2006/relationships" xmlns:m="http://schemas.openxmlformats.org/officeDocument/2006/math" xmlns:v="urn:schemas-microsoft-com:vml" xmlns:w10="urn:schemas-microsoft-com:office:word" xmlns:w="http://schemas.openxmlformats.org/wordprocessingml/2006/main" xmlns:w14="http://schemas.microsoft.com/office/word/2010/wordml" xmlns:w15="http://schemas.microsoft.com/office/word/2012/wordml" xmlns:w16cex="http://schemas.microsoft.com/office/word/2018/wordml/cex" xmlns:w16cid="http://schemas.microsoft.com/office/word/2016/wordml/cid" xmlns:w16="http://schemas.microsoft.com/office/word/2018/wordml" xmlns:w16se="http://schemas.microsoft.com/office/word/2015/wordml/symex" xmlns:sl="http://schemas.openxmlformats.org/schemaLibrary/2006/main" mc:Ignorable="w14 w15 w16se w16cid w16 w16cex">
+<w:settings xmlns:mc="http://schemas.openxmlformats.org/markup-compatibility/2006" xmlns:o="urn:schemas-microsoft-com:office:office" xmlns:r="http://schemas.openxmlformats.org/officeDocument/2006/relationships" xmlns:m="http://schemas.openxmlformats.org/officeDocument/2006/math" xmlns:v="urn:schemas-microsoft-com:vml" xmlns:w10="urn:schemas-microsoft-com:office:word" xmlns:w="http://schemas.openxmlformats.org/wordprocessingml/2006/main" xmlns:w14="http://schemas.microsoft.com/office/word/2010/wordml" xmlns:w15="http://schemas.microsoft.com/office/word/2012/wordml" xmlns:sl="http://schemas.openxmlformats.org/schemaLibrary/2006/main" mc:Ignorable="w14 w15">
   <w:view w:val="normal"/>
   <w:defaultTabStop w:val="708"/>
   <w:hyphenationZone w:val="425"/>
@@ -6334,11 +6432,11 @@
     <w:compatSetting w:name="enableOpenTypeFeatures" w:uri="http://schemas.microsoft.com/office/word" w:val="1"/>
     <w:compatSetting w:name="doNotFlipMirrorIndents" w:uri="http://schemas.microsoft.com/office/word" w:val="1"/>
     <w:compatSetting w:name="differentiateMultirowTableHeaders" w:uri="http://schemas.microsoft.com/office/word" w:val="1"/>
-    <w:compatSetting w:name="useWord2013TrackBottomHyphenation" w:uri="http://schemas.microsoft.com/office/word" w:val="0"/>
   </w:compat>
   <w:rsids>
     <w:rsidRoot w:val="00C856B0"/>
     <w:rsid w:val="00026029"/>
+    <w:rsid w:val="00027E0D"/>
     <w:rsid w:val="0003430D"/>
     <w:rsid w:val="00316737"/>
     <w:rsid w:val="003A63C5"/>
@@ -6377,7 +6475,7 @@
 </file>
 
 <file path=word/glossary/styles.xml><?xml version="1.0" encoding="utf-8"?>
-<w:styles xmlns:mc="http://schemas.openxmlformats.org/markup-compatibility/2006" xmlns:r="http://schemas.openxmlformats.org/officeDocument/2006/relationships" xmlns:w="http://schemas.openxmlformats.org/wordprocessingml/2006/main" xmlns:w14="http://schemas.microsoft.com/office/word/2010/wordml" xmlns:w15="http://schemas.microsoft.com/office/word/2012/wordml" xmlns:w16cex="http://schemas.microsoft.com/office/word/2018/wordml/cex" xmlns:w16cid="http://schemas.microsoft.com/office/word/2016/wordml/cid" xmlns:w16="http://schemas.microsoft.com/office/word/2018/wordml" xmlns:w16se="http://schemas.microsoft.com/office/word/2015/wordml/symex" mc:Ignorable="w14 w15 w16se w16cid w16 w16cex">
+<w:styles xmlns:mc="http://schemas.openxmlformats.org/markup-compatibility/2006" xmlns:r="http://schemas.openxmlformats.org/officeDocument/2006/relationships" xmlns:w="http://schemas.openxmlformats.org/wordprocessingml/2006/main" xmlns:w14="http://schemas.microsoft.com/office/word/2010/wordml" xmlns:w15="http://schemas.microsoft.com/office/word/2012/wordml" mc:Ignorable="w14 w15">
   <w:docDefaults>
     <w:rPrDefault>
       <w:rPr>
@@ -6393,7 +6491,7 @@
       </w:pPr>
     </w:pPrDefault>
   </w:docDefaults>
-  <w:latentStyles w:defLockedState="0" w:defUIPriority="99" w:defSemiHidden="0" w:defUnhideWhenUsed="0" w:defQFormat="0" w:count="376">
+  <w:latentStyles w:defLockedState="0" w:defUIPriority="99" w:defSemiHidden="0" w:defUnhideWhenUsed="0" w:defQFormat="0" w:count="371">
     <w:lsdException w:name="Normal" w:uiPriority="0" w:qFormat="1"/>
     <w:lsdException w:name="heading 1" w:uiPriority="9" w:qFormat="1"/>
     <w:lsdException w:name="heading 2" w:semiHidden="1" w:uiPriority="9" w:unhideWhenUsed="1" w:qFormat="1"/>
@@ -6765,11 +6863,6 @@
     <w:lsdException w:name="List Table 5 Dark Accent 6" w:uiPriority="50"/>
     <w:lsdException w:name="List Table 6 Colorful Accent 6" w:uiPriority="51"/>
     <w:lsdException w:name="List Table 7 Colorful Accent 6" w:uiPriority="52"/>
-    <w:lsdException w:name="Mention" w:semiHidden="1" w:unhideWhenUsed="1"/>
-    <w:lsdException w:name="Smart Hyperlink" w:semiHidden="1" w:unhideWhenUsed="1"/>
-    <w:lsdException w:name="Hashtag" w:semiHidden="1" w:unhideWhenUsed="1"/>
-    <w:lsdException w:name="Unresolved Mention" w:semiHidden="1" w:unhideWhenUsed="1"/>
-    <w:lsdException w:name="Smart Link" w:semiHidden="1" w:unhideWhenUsed="1"/>
   </w:latentStyles>
   <w:style w:type="paragraph" w:default="1" w:styleId="Normal">
     <w:name w:val="Normal"/>
@@ -6825,7 +6918,7 @@
 </file>
 
 <file path=word/glossary/webSettings.xml><?xml version="1.0" encoding="utf-8"?>
-<w:webSettings xmlns:mc="http://schemas.openxmlformats.org/markup-compatibility/2006" xmlns:r="http://schemas.openxmlformats.org/officeDocument/2006/relationships" xmlns:w="http://schemas.openxmlformats.org/wordprocessingml/2006/main" xmlns:w14="http://schemas.microsoft.com/office/word/2010/wordml" xmlns:w15="http://schemas.microsoft.com/office/word/2012/wordml" xmlns:w16cex="http://schemas.microsoft.com/office/word/2018/wordml/cex" xmlns:w16cid="http://schemas.microsoft.com/office/word/2016/wordml/cid" xmlns:w16="http://schemas.microsoft.com/office/word/2018/wordml" xmlns:w16se="http://schemas.microsoft.com/office/word/2015/wordml/symex" mc:Ignorable="w14 w15 w16se w16cid w16 w16cex">
+<w:webSettings xmlns:mc="http://schemas.openxmlformats.org/markup-compatibility/2006" xmlns:r="http://schemas.openxmlformats.org/officeDocument/2006/relationships" xmlns:w="http://schemas.openxmlformats.org/wordprocessingml/2006/main" xmlns:w14="http://schemas.microsoft.com/office/word/2010/wordml" xmlns:w15="http://schemas.microsoft.com/office/word/2012/wordml" mc:Ignorable="w14 w15">
   <w:optimizeForBrowser/>
   <w:allowPNG/>
 </w:webSettings>
@@ -7093,6 +7186,15 @@
 </file>
 
 <file path=customXml/item1.xml><?xml version="1.0" encoding="utf-8"?>
+<?mso-contentType ?>
+<FormTemplates xmlns="http://schemas.microsoft.com/sharepoint/v3/contenttype/forms">
+  <Display>DocumentLibraryForm</Display>
+  <Edit>DocumentLibraryForm</Edit>
+  <New>DocumentLibraryForm</New>
+</FormTemplates>
+</file>
+
+<file path=customXml/item2.xml><?xml version="1.0" encoding="utf-8"?>
 <ct:contentTypeSchema xmlns:ct="http://schemas.microsoft.com/office/2006/metadata/contentType" xmlns:ma="http://schemas.microsoft.com/office/2006/metadata/properties/metaAttributes" ct:_="" ma:_="" ma:contentTypeName="Documento" ma:contentTypeID="0x010100974FB5B93B67884987F5A2630F97E672" ma:contentTypeVersion="14850" ma:contentTypeDescription="Crear nuevo documento." ma:contentTypeScope="" ma:versionID="d43ac875dda7426c67e9304f7e25b3ec">
   <xsd:schema xmlns:xsd="http://www.w3.org/2001/XMLSchema" xmlns:xs="http://www.w3.org/2001/XMLSchema" xmlns:p="http://schemas.microsoft.com/office/2006/metadata/properties" xmlns:ns2="4d0889c8-99e5-4b94-925a-373c4a0c5abc" xmlns:ns3="c40a21ff-707f-4ba7-a074-fdcf67cbee69" xmlns:ns4="fdbafe5c-a4c4-4757-a646-b7ae03754418" targetNamespace="http://schemas.microsoft.com/office/2006/metadata/properties" ma:root="true" ma:fieldsID="fe841fa62c6cd11287261364624b16f6" ns2:_="" ns3:_="" ns4:_="">
     <xsd:import namespace="4d0889c8-99e5-4b94-925a-373c4a0c5abc"/>
@@ -7345,25 +7447,7 @@
 </ct:contentTypeSchema>
 </file>
 
-<file path=customXml/item2.xml><?xml version="1.0" encoding="utf-8"?>
-<?mso-contentType ?>
-<FormTemplates xmlns="http://schemas.microsoft.com/sharepoint/v3/contenttype/forms">
-  <Display>DocumentLibraryForm</Display>
-  <Edit>DocumentLibraryForm</Edit>
-  <New>DocumentLibraryForm</New>
-</FormTemplates>
-</file>
-
 <file path=customXml/item3.xml><?xml version="1.0" encoding="utf-8"?>
-<b:Sources xmlns:b="http://schemas.openxmlformats.org/officeDocument/2006/bibliography" xmlns="http://schemas.openxmlformats.org/officeDocument/2006/bibliography" SelectedStyle="\apasixtheditionofficeonline.xsl" StyleName="APA" Version="6"/>
-</file>
-
-<file path=customXml/item4.xml><?xml version="1.0" encoding="utf-8"?>
-<?mso-contentType ?>
-<spe:Receivers xmlns:spe="http://schemas.microsoft.com/sharepoint/events"/>
-</file>
-
-<file path=customXml/item5.xml><?xml version="1.0" encoding="utf-8"?>
 <p:properties xmlns:p="http://schemas.microsoft.com/office/2006/metadata/properties" xmlns:xsi="http://www.w3.org/2001/XMLSchema-instance" xmlns:pc="http://schemas.microsoft.com/office/infopath/2007/PartnerControls">
   <documentManagement>
     <COD xmlns="4d0889c8-99e5-4b94-925a-373c4a0c5abc">1</COD>
@@ -7376,7 +7460,24 @@
 </p:properties>
 </file>
 
+<file path=customXml/item4.xml><?xml version="1.0" encoding="utf-8"?>
+<?mso-contentType ?>
+<spe:Receivers xmlns:spe="http://schemas.microsoft.com/sharepoint/events"/>
+</file>
+
+<file path=customXml/item5.xml><?xml version="1.0" encoding="utf-8"?>
+<b:Sources xmlns:b="http://schemas.openxmlformats.org/officeDocument/2006/bibliography" xmlns="http://schemas.openxmlformats.org/officeDocument/2006/bibliography" SelectedStyle="\apasixtheditionofficeonline.xsl" StyleName="APA" Version="6"/>
+</file>
+
 <file path=customXml/itemProps1.xml><?xml version="1.0" encoding="utf-8"?>
+<ds:datastoreItem xmlns:ds="http://schemas.openxmlformats.org/officeDocument/2006/customXml" ds:itemID="{50D05878-F6FE-497E-AE54-A7DF17FBFAAC}">
+  <ds:schemaRefs>
+    <ds:schemaRef ds:uri="http://schemas.microsoft.com/sharepoint/v3/contenttype/forms"/>
+  </ds:schemaRefs>
+</ds:datastoreItem>
+</file>
+
+<file path=customXml/itemProps2.xml><?xml version="1.0" encoding="utf-8"?>
 <ds:datastoreItem xmlns:ds="http://schemas.openxmlformats.org/officeDocument/2006/customXml" ds:itemID="{A7F30FAF-E067-4454-AE97-BFE291762BE1}">
   <ds:schemaRefs>
     <ds:schemaRef ds:uri="http://schemas.microsoft.com/office/2006/metadata/contentType"/>
@@ -7396,18 +7497,13 @@
 </ds:datastoreItem>
 </file>
 
-<file path=customXml/itemProps2.xml><?xml version="1.0" encoding="utf-8"?>
-<ds:datastoreItem xmlns:ds="http://schemas.openxmlformats.org/officeDocument/2006/customXml" ds:itemID="{50D05878-F6FE-497E-AE54-A7DF17FBFAAC}">
+<file path=customXml/itemProps3.xml><?xml version="1.0" encoding="utf-8"?>
+<ds:datastoreItem xmlns:ds="http://schemas.openxmlformats.org/officeDocument/2006/customXml" ds:itemID="{BBE20A15-4FBE-47D3-A5A7-BDE1BD13CD21}">
   <ds:schemaRefs>
-    <ds:schemaRef ds:uri="http://schemas.microsoft.com/sharepoint/v3/contenttype/forms"/>
-  </ds:schemaRefs>
-</ds:datastoreItem>
-</file>
-
-<file path=customXml/itemProps3.xml><?xml version="1.0" encoding="utf-8"?>
-<ds:datastoreItem xmlns:ds="http://schemas.openxmlformats.org/officeDocument/2006/customXml" ds:itemID="{F0A6E8A5-8873-434E-85F8-0EFD0AC30E26}">
-  <ds:schemaRefs>
-    <ds:schemaRef ds:uri="http://schemas.openxmlformats.org/officeDocument/2006/bibliography"/>
+    <ds:schemaRef ds:uri="http://schemas.microsoft.com/office/2006/metadata/properties"/>
+    <ds:schemaRef ds:uri="http://schemas.microsoft.com/office/infopath/2007/PartnerControls"/>
+    <ds:schemaRef ds:uri="4d0889c8-99e5-4b94-925a-373c4a0c5abc"/>
+    <ds:schemaRef ds:uri="fdbafe5c-a4c4-4757-a646-b7ae03754418"/>
   </ds:schemaRefs>
 </ds:datastoreItem>
 </file>
@@ -7421,12 +7517,9 @@
 </file>
 
 <file path=customXml/itemProps5.xml><?xml version="1.0" encoding="utf-8"?>
-<ds:datastoreItem xmlns:ds="http://schemas.openxmlformats.org/officeDocument/2006/customXml" ds:itemID="{BBE20A15-4FBE-47D3-A5A7-BDE1BD13CD21}">
+<ds:datastoreItem xmlns:ds="http://schemas.openxmlformats.org/officeDocument/2006/customXml" ds:itemID="{9E7599C9-0C53-4901-B9CB-35D7F1B9F5B5}">
   <ds:schemaRefs>
-    <ds:schemaRef ds:uri="http://schemas.microsoft.com/office/2006/metadata/properties"/>
-    <ds:schemaRef ds:uri="http://schemas.microsoft.com/office/infopath/2007/PartnerControls"/>
-    <ds:schemaRef ds:uri="4d0889c8-99e5-4b94-925a-373c4a0c5abc"/>
-    <ds:schemaRef ds:uri="fdbafe5c-a4c4-4757-a646-b7ae03754418"/>
+    <ds:schemaRef ds:uri="http://schemas.openxmlformats.org/officeDocument/2006/bibliography"/>
   </ds:schemaRefs>
 </ds:datastoreItem>
 </file>
</xml_diff>

<commit_message>
Adición diagrama ER plan de retornos y reubicaciones
</commit_message>
<xml_diff>
--- a/Entregables/Documentos 3 Producto/Modelos ER de Datos Ruta Comunitaria.docx
+++ b/Entregables/Documentos 3 Producto/Modelos ER de Datos Ruta Comunitaria.docx
@@ -511,7 +511,7 @@
           <w:r>
             <w:fldChar w:fldCharType="separate"/>
           </w:r>
-          <w:hyperlink w:anchor="_Toc55903600" w:history="1">
+          <w:hyperlink w:anchor="_Toc55922865" w:history="1">
             <w:r>
               <w:rPr>
                 <w:rStyle w:val="Hipervnculo"/>
@@ -548,7 +548,7 @@
               <w:rPr>
                 <w:webHidden/>
               </w:rPr>
-              <w:instrText xml:space="preserve"> PAGEREF _Toc55903600 \h </w:instrText>
+              <w:instrText xml:space="preserve"> PAGEREF _Toc55922865 \h </w:instrText>
             </w:r>
             <w:r>
               <w:rPr>
@@ -586,7 +586,7 @@
               <w:szCs w:val="22"/>
             </w:rPr>
           </w:pPr>
-          <w:hyperlink w:anchor="_Toc55903601" w:history="1">
+          <w:hyperlink w:anchor="_Toc55922866" w:history="1">
             <w:r>
               <w:rPr>
                 <w:rStyle w:val="Hipervnculo"/>
@@ -625,7 +625,7 @@
               <w:rPr>
                 <w:webHidden/>
               </w:rPr>
-              <w:instrText xml:space="preserve"> PAGEREF _Toc55903601 \h </w:instrText>
+              <w:instrText xml:space="preserve"> PAGEREF _Toc55922866 \h </w:instrText>
             </w:r>
             <w:r>
               <w:rPr>
@@ -664,7 +664,7 @@
               <w:noProof/>
             </w:rPr>
           </w:pPr>
-          <w:hyperlink w:anchor="_Toc55903602" w:history="1">
+          <w:hyperlink w:anchor="_Toc55922867" w:history="1">
             <w:r>
               <w:rPr>
                 <w:rStyle w:val="Hipervnculo"/>
@@ -705,7 +705,7 @@
                 <w:noProof/>
                 <w:webHidden/>
               </w:rPr>
-              <w:instrText xml:space="preserve"> PAGEREF _Toc55903602 \h </w:instrText>
+              <w:instrText xml:space="preserve"> PAGEREF _Toc55922867 \h </w:instrText>
             </w:r>
             <w:r>
               <w:rPr>
@@ -748,7 +748,7 @@
               <w:noProof/>
             </w:rPr>
           </w:pPr>
-          <w:hyperlink w:anchor="_Toc55903603" w:history="1">
+          <w:hyperlink w:anchor="_Toc55922868" w:history="1">
             <w:r>
               <w:rPr>
                 <w:rStyle w:val="Hipervnculo"/>
@@ -789,7 +789,7 @@
                 <w:noProof/>
                 <w:webHidden/>
               </w:rPr>
-              <w:instrText xml:space="preserve"> PAGEREF _Toc55903603 \h </w:instrText>
+              <w:instrText xml:space="preserve"> PAGEREF _Toc55922868 \h </w:instrText>
             </w:r>
             <w:r>
               <w:rPr>
@@ -832,7 +832,7 @@
               <w:noProof/>
             </w:rPr>
           </w:pPr>
-          <w:hyperlink w:anchor="_Toc55903604" w:history="1">
+          <w:hyperlink w:anchor="_Toc55922869" w:history="1">
             <w:r>
               <w:rPr>
                 <w:rStyle w:val="Hipervnculo"/>
@@ -873,7 +873,7 @@
                 <w:noProof/>
                 <w:webHidden/>
               </w:rPr>
-              <w:instrText xml:space="preserve"> PAGEREF _Toc55903604 \h </w:instrText>
+              <w:instrText xml:space="preserve"> PAGEREF _Toc55922869 \h </w:instrText>
             </w:r>
             <w:r>
               <w:rPr>
@@ -916,7 +916,7 @@
               <w:noProof/>
             </w:rPr>
           </w:pPr>
-          <w:hyperlink w:anchor="_Toc55903605" w:history="1">
+          <w:hyperlink w:anchor="_Toc55922870" w:history="1">
             <w:r>
               <w:rPr>
                 <w:rStyle w:val="Hipervnculo"/>
@@ -957,7 +957,7 @@
                 <w:noProof/>
                 <w:webHidden/>
               </w:rPr>
-              <w:instrText xml:space="preserve"> PAGEREF _Toc55903605 \h </w:instrText>
+              <w:instrText xml:space="preserve"> PAGEREF _Toc55922870 \h </w:instrText>
             </w:r>
             <w:r>
               <w:rPr>
@@ -1000,7 +1000,7 @@
               <w:noProof/>
             </w:rPr>
           </w:pPr>
-          <w:hyperlink w:anchor="_Toc55903606" w:history="1">
+          <w:hyperlink w:anchor="_Toc55922871" w:history="1">
             <w:r>
               <w:rPr>
                 <w:rStyle w:val="Hipervnculo"/>
@@ -1041,7 +1041,7 @@
                 <w:noProof/>
                 <w:webHidden/>
               </w:rPr>
-              <w:instrText xml:space="preserve"> PAGEREF _Toc55903606 \h </w:instrText>
+              <w:instrText xml:space="preserve"> PAGEREF _Toc55922871 \h </w:instrText>
             </w:r>
             <w:r>
               <w:rPr>
@@ -1081,7 +1081,7 @@
               <w:bCs w:val="0"/>
             </w:rPr>
           </w:pPr>
-          <w:hyperlink w:anchor="_Toc55903607" w:history="1">
+          <w:hyperlink w:anchor="_Toc55922872" w:history="1">
             <w:r>
               <w:rPr>
                 <w:rStyle w:val="Hipervnculo"/>
@@ -1118,7 +1118,7 @@
               <w:rPr>
                 <w:webHidden/>
               </w:rPr>
-              <w:instrText xml:space="preserve"> PAGEREF _Toc55903607 \h </w:instrText>
+              <w:instrText xml:space="preserve"> PAGEREF _Toc55922872 \h </w:instrText>
             </w:r>
             <w:r>
               <w:rPr>
@@ -1136,6 +1136,160 @@
                 <w:webHidden/>
               </w:rPr>
               <w:t>5</w:t>
+            </w:r>
+            <w:r>
+              <w:rPr>
+                <w:webHidden/>
+              </w:rPr>
+              <w:fldChar w:fldCharType="end"/>
+            </w:r>
+          </w:hyperlink>
+        </w:p>
+        <w:p>
+          <w:pPr>
+            <w:pStyle w:val="TDC2"/>
+            <w:rPr>
+              <w:rFonts w:asciiTheme="minorHAnsi" w:hAnsiTheme="minorHAnsi" w:cstheme="minorBidi"/>
+              <w:b w:val="0"/>
+              <w:bCs w:val="0"/>
+              <w:sz w:val="22"/>
+              <w:szCs w:val="22"/>
+            </w:rPr>
+          </w:pPr>
+          <w:hyperlink w:anchor="_Toc55922873" w:history="1">
+            <w:r>
+              <w:rPr>
+                <w:rStyle w:val="Hipervnculo"/>
+              </w:rPr>
+              <w:t>2.1.</w:t>
+            </w:r>
+            <w:r>
+              <w:rPr>
+                <w:rFonts w:asciiTheme="minorHAnsi" w:hAnsiTheme="minorHAnsi" w:cstheme="minorBidi"/>
+                <w:b w:val="0"/>
+                <w:bCs w:val="0"/>
+                <w:sz w:val="22"/>
+                <w:szCs w:val="22"/>
+              </w:rPr>
+              <w:tab/>
+            </w:r>
+            <w:r>
+              <w:rPr>
+                <w:rStyle w:val="Hipervnculo"/>
+              </w:rPr>
+              <w:t>Diagrama Plan de Traslado</w:t>
+            </w:r>
+            <w:r>
+              <w:rPr>
+                <w:webHidden/>
+              </w:rPr>
+              <w:tab/>
+            </w:r>
+            <w:r>
+              <w:rPr>
+                <w:webHidden/>
+              </w:rPr>
+              <w:fldChar w:fldCharType="begin"/>
+            </w:r>
+            <w:r>
+              <w:rPr>
+                <w:webHidden/>
+              </w:rPr>
+              <w:instrText xml:space="preserve"> PAGEREF _Toc55922873 \h </w:instrText>
+            </w:r>
+            <w:r>
+              <w:rPr>
+                <w:webHidden/>
+              </w:rPr>
+            </w:r>
+            <w:r>
+              <w:rPr>
+                <w:webHidden/>
+              </w:rPr>
+              <w:fldChar w:fldCharType="separate"/>
+            </w:r>
+            <w:r>
+              <w:rPr>
+                <w:webHidden/>
+              </w:rPr>
+              <w:t>5</w:t>
+            </w:r>
+            <w:r>
+              <w:rPr>
+                <w:webHidden/>
+              </w:rPr>
+              <w:fldChar w:fldCharType="end"/>
+            </w:r>
+          </w:hyperlink>
+        </w:p>
+        <w:p>
+          <w:pPr>
+            <w:pStyle w:val="TDC2"/>
+            <w:rPr>
+              <w:rFonts w:asciiTheme="minorHAnsi" w:hAnsiTheme="minorHAnsi" w:cstheme="minorBidi"/>
+              <w:b w:val="0"/>
+              <w:bCs w:val="0"/>
+              <w:sz w:val="22"/>
+              <w:szCs w:val="22"/>
+            </w:rPr>
+          </w:pPr>
+          <w:hyperlink w:anchor="_Toc55922874" w:history="1">
+            <w:r>
+              <w:rPr>
+                <w:rStyle w:val="Hipervnculo"/>
+              </w:rPr>
+              <w:t>2.2.</w:t>
+            </w:r>
+            <w:r>
+              <w:rPr>
+                <w:rFonts w:asciiTheme="minorHAnsi" w:hAnsiTheme="minorHAnsi" w:cstheme="minorBidi"/>
+                <w:b w:val="0"/>
+                <w:bCs w:val="0"/>
+                <w:sz w:val="22"/>
+                <w:szCs w:val="22"/>
+              </w:rPr>
+              <w:tab/>
+            </w:r>
+            <w:r>
+              <w:rPr>
+                <w:rStyle w:val="Hipervnculo"/>
+              </w:rPr>
+              <w:t>Diagrama Ficha de Caracterización</w:t>
+            </w:r>
+            <w:r>
+              <w:rPr>
+                <w:webHidden/>
+              </w:rPr>
+              <w:tab/>
+            </w:r>
+            <w:r>
+              <w:rPr>
+                <w:webHidden/>
+              </w:rPr>
+              <w:fldChar w:fldCharType="begin"/>
+            </w:r>
+            <w:r>
+              <w:rPr>
+                <w:webHidden/>
+              </w:rPr>
+              <w:instrText xml:space="preserve"> PAGEREF _Toc55922874 \h </w:instrText>
+            </w:r>
+            <w:r>
+              <w:rPr>
+                <w:webHidden/>
+              </w:rPr>
+            </w:r>
+            <w:r>
+              <w:rPr>
+                <w:webHidden/>
+              </w:rPr>
+              <w:fldChar w:fldCharType="separate"/>
+            </w:r>
+            <w:r>
+              <w:rPr>
+                <w:webHidden/>
+              </w:rPr>
+              <w:t>7</w:t>
             </w:r>
             <w:r>
               <w:rPr>
@@ -1298,12 +1452,12 @@
       <w:pPr>
         <w:pStyle w:val="Ttulo1"/>
       </w:pPr>
-      <w:bookmarkStart w:id="0" w:name="_Toc55903600"/>
-      <w:bookmarkStart w:id="1" w:name="_Toc517443787"/>
+      <w:bookmarkStart w:id="0" w:name="_Toc517443787"/>
+      <w:bookmarkStart w:id="1" w:name="_Toc55922865"/>
       <w:r>
         <w:t>INTRODUCCION</w:t>
       </w:r>
-      <w:bookmarkEnd w:id="0"/>
+      <w:bookmarkEnd w:id="1"/>
       <w:r>
         <w:t xml:space="preserve"> </w:t>
       </w:r>
@@ -1339,7 +1493,7 @@
       <w:pPr>
         <w:pStyle w:val="Ttulo2"/>
       </w:pPr>
-      <w:bookmarkStart w:id="2" w:name="_Toc55903601"/>
+      <w:bookmarkStart w:id="2" w:name="_Toc55922866"/>
       <w:r>
         <w:t>Objetos y estructuras de la base de datos:</w:t>
       </w:r>
@@ -1383,7 +1537,7 @@
       <w:pPr>
         <w:pStyle w:val="Ttulo3"/>
       </w:pPr>
-      <w:bookmarkStart w:id="3" w:name="_Toc55903602"/>
+      <w:bookmarkStart w:id="3" w:name="_Toc55922867"/>
       <w:r>
         <w:t>Tablas</w:t>
       </w:r>
@@ -1791,7 +1945,7 @@
       <w:pPr>
         <w:pStyle w:val="Ttulo3"/>
       </w:pPr>
-      <w:bookmarkStart w:id="4" w:name="_Toc55903603"/>
+      <w:bookmarkStart w:id="4" w:name="_Toc55922868"/>
       <w:r>
         <w:t>Vistas</w:t>
       </w:r>
@@ -1911,7 +2065,7 @@
       <w:pPr>
         <w:pStyle w:val="Ttulo3"/>
       </w:pPr>
-      <w:bookmarkStart w:id="5" w:name="_Toc55903604"/>
+      <w:bookmarkStart w:id="5" w:name="_Toc55922869"/>
       <w:r>
         <w:lastRenderedPageBreak/>
         <w:t>Funciones</w:t>
@@ -1993,7 +2147,7 @@
       <w:pPr>
         <w:pStyle w:val="Ttulo3"/>
       </w:pPr>
-      <w:bookmarkStart w:id="6" w:name="_Toc55903605"/>
+      <w:bookmarkStart w:id="6" w:name="_Toc55922870"/>
       <w:r>
         <w:t>Procedimientos almacenados</w:t>
       </w:r>
@@ -3003,7 +3157,7 @@
       <w:pPr>
         <w:pStyle w:val="Ttulo3"/>
       </w:pPr>
-      <w:bookmarkStart w:id="7" w:name="_Toc55903606"/>
+      <w:bookmarkStart w:id="7" w:name="_Toc55922871"/>
       <w:r>
         <w:t>Diagramas</w:t>
       </w:r>
@@ -3046,7 +3200,7 @@
       <w:pPr>
         <w:pStyle w:val="Ttulo1"/>
       </w:pPr>
-      <w:bookmarkStart w:id="8" w:name="_Toc55903607"/>
+      <w:bookmarkStart w:id="8" w:name="_Toc55922872"/>
       <w:r>
         <w:t>Diagrama</w:t>
       </w:r>
@@ -3069,9 +3223,11 @@
       <w:pPr>
         <w:pStyle w:val="Ttulo2"/>
       </w:pPr>
+      <w:bookmarkStart w:id="9" w:name="_Toc55922873"/>
       <w:r>
         <w:t>Diagrama Plan de Traslado</w:t>
       </w:r>
+      <w:bookmarkEnd w:id="9"/>
     </w:p>
     <w:p>
       <w:pPr>
@@ -3172,16 +3328,16 @@
           <w:lang w:val="es-CO" w:eastAsia="es-CO"/>
         </w:rPr>
       </w:pPr>
-      <w:bookmarkStart w:id="9" w:name="_GoBack"/>
-      <w:bookmarkEnd w:id="9"/>
     </w:p>
     <w:p>
       <w:pPr>
         <w:pStyle w:val="Ttulo2"/>
       </w:pPr>
+      <w:bookmarkStart w:id="10" w:name="_Toc55922874"/>
       <w:r>
         <w:t>Diagrama Ficha de Caracterización</w:t>
       </w:r>
+      <w:bookmarkEnd w:id="10"/>
     </w:p>
     <w:p>
       <w:pPr>
@@ -3196,15 +3352,16 @@
           <w:lang w:val="es-CO" w:eastAsia="es-CO"/>
         </w:rPr>
       </w:pPr>
+      <w:bookmarkStart w:id="11" w:name="_GoBack"/>
       <w:r>
         <w:rPr>
           <w:noProof/>
           <w:lang w:val="es-CO" w:eastAsia="es-CO"/>
         </w:rPr>
         <w:drawing>
-          <wp:inline distT="0" distB="0" distL="0" distR="0" wp14:anchorId="359DE908" wp14:editId="221413F2">
-            <wp:extent cx="6188710" cy="4634230"/>
-            <wp:effectExtent l="0" t="0" r="2540" b="0"/>
+          <wp:inline distT="0" distB="0" distL="0" distR="0" wp14:anchorId="359DE908" wp14:editId="6653A0BD">
+            <wp:extent cx="5693229" cy="4263204"/>
+            <wp:effectExtent l="0" t="0" r="3175" b="4445"/>
             <wp:docPr id="1" name="Imagen 1"/>
             <wp:cNvGraphicFramePr>
               <a:graphicFrameLocks xmlns:a="http://schemas.openxmlformats.org/drawingml/2006/main" noChangeAspect="1"/>
@@ -3231,7 +3388,84 @@
                   <pic:spPr>
                     <a:xfrm>
                       <a:off x="0" y="0"/>
-                      <a:ext cx="6188710" cy="4634230"/>
+                      <a:ext cx="5695445" cy="4264864"/>
+                    </a:xfrm>
+                    <a:prstGeom prst="rect">
+                      <a:avLst/>
+                    </a:prstGeom>
+                  </pic:spPr>
+                </pic:pic>
+              </a:graphicData>
+            </a:graphic>
+          </wp:inline>
+        </w:drawing>
+      </w:r>
+      <w:bookmarkEnd w:id="11"/>
+    </w:p>
+    <w:p>
+      <w:pPr>
+        <w:rPr>
+          <w:lang w:val="es-CO" w:eastAsia="es-CO"/>
+        </w:rPr>
+      </w:pPr>
+    </w:p>
+    <w:p>
+      <w:pPr>
+        <w:pStyle w:val="Ttulo2"/>
+      </w:pPr>
+      <w:r>
+        <w:t>Diagrama Plan de Retornos y Reubicaciones</w:t>
+      </w:r>
+    </w:p>
+    <w:p>
+      <w:pPr>
+        <w:rPr>
+          <w:lang w:val="es-CO" w:eastAsia="es-CO"/>
+        </w:rPr>
+      </w:pPr>
+    </w:p>
+    <w:p>
+      <w:pPr>
+        <w:rPr>
+          <w:lang w:val="es-CO" w:eastAsia="es-CO"/>
+        </w:rPr>
+      </w:pPr>
+      <w:r>
+        <w:rPr>
+          <w:noProof/>
+          <w:lang w:val="es-CO" w:eastAsia="es-CO"/>
+        </w:rPr>
+        <w:drawing>
+          <wp:inline distT="0" distB="0" distL="0" distR="0" wp14:anchorId="5130DC2E" wp14:editId="044A24E3">
+            <wp:extent cx="5465254" cy="3592286"/>
+            <wp:effectExtent l="0" t="0" r="2540" b="8255"/>
+            <wp:docPr id="2" name="Imagen 2"/>
+            <wp:cNvGraphicFramePr>
+              <a:graphicFrameLocks xmlns:a="http://schemas.openxmlformats.org/drawingml/2006/main" noChangeAspect="1"/>
+            </wp:cNvGraphicFramePr>
+            <a:graphic xmlns:a="http://schemas.openxmlformats.org/drawingml/2006/main">
+              <a:graphicData uri="http://schemas.openxmlformats.org/drawingml/2006/picture">
+                <pic:pic xmlns:pic="http://schemas.openxmlformats.org/drawingml/2006/picture">
+                  <pic:nvPicPr>
+                    <pic:cNvPr id="2" name="Diagrama ER PlanRyR.PNG"/>
+                    <pic:cNvPicPr/>
+                  </pic:nvPicPr>
+                  <pic:blipFill>
+                    <a:blip r:embed="rId14">
+                      <a:extLst>
+                        <a:ext uri="{28A0092B-C50C-407E-A947-70E740481C1C}">
+                          <a14:useLocalDpi xmlns:a14="http://schemas.microsoft.com/office/drawing/2010/main" val="0"/>
+                        </a:ext>
+                      </a:extLst>
+                    </a:blip>
+                    <a:stretch>
+                      <a:fillRect/>
+                    </a:stretch>
+                  </pic:blipFill>
+                  <pic:spPr>
+                    <a:xfrm>
+                      <a:off x="0" y="0"/>
+                      <a:ext cx="5466609" cy="3593177"/>
                     </a:xfrm>
                     <a:prstGeom prst="rect">
                       <a:avLst/>
@@ -3278,7 +3512,7 @@
             <w:shd w:val="clear" w:color="auto" w:fill="1F3864"/>
             <w:hideMark/>
           </w:tcPr>
-          <w:bookmarkEnd w:id="1"/>
+          <w:bookmarkEnd w:id="0"/>
           <w:p>
             <w:pPr>
               <w:jc w:val="center"/>
@@ -6449,6 +6683,7 @@
     <w:rsid w:val="00966F41"/>
     <w:rsid w:val="00A174EC"/>
     <w:rsid w:val="00AB6640"/>
+    <w:rsid w:val="00AF62BD"/>
     <w:rsid w:val="00B604AB"/>
     <w:rsid w:val="00C856B0"/>
     <w:rsid w:val="00F54513"/>
@@ -7187,14 +7422,23 @@
 
 <file path=customXml/item1.xml><?xml version="1.0" encoding="utf-8"?>
 <?mso-contentType ?>
-<FormTemplates xmlns="http://schemas.microsoft.com/sharepoint/v3/contenttype/forms">
-  <Display>DocumentLibraryForm</Display>
-  <Edit>DocumentLibraryForm</Edit>
-  <New>DocumentLibraryForm</New>
-</FormTemplates>
+<spe:Receivers xmlns:spe="http://schemas.microsoft.com/sharepoint/events"/>
 </file>
 
 <file path=customXml/item2.xml><?xml version="1.0" encoding="utf-8"?>
+<p:properties xmlns:p="http://schemas.microsoft.com/office/2006/metadata/properties" xmlns:xsi="http://www.w3.org/2001/XMLSchema-instance" xmlns:pc="http://schemas.microsoft.com/office/infopath/2007/PartnerControls">
+  <documentManagement>
+    <COD xmlns="4d0889c8-99e5-4b94-925a-373c4a0c5abc">1</COD>
+    <_dlc_DocId xmlns="fdbafe5c-a4c4-4757-a646-b7ae03754418">F5K2VHE4Z3K6-1168560025-157101</_dlc_DocId>
+    <_dlc_DocIdUrl xmlns="fdbafe5c-a4c4-4757-a646-b7ae03754418">
+      <Url>https://unidadvictimas.sharepoint.com/sites/unidadvictimas/gryr/_layouts/15/DocIdRedir.aspx?ID=F5K2VHE4Z3K6-1168560025-157101</Url>
+      <Description>F5K2VHE4Z3K6-1168560025-157101</Description>
+    </_dlc_DocIdUrl>
+  </documentManagement>
+</p:properties>
+</file>
+
+<file path=customXml/item3.xml><?xml version="1.0" encoding="utf-8"?>
 <ct:contentTypeSchema xmlns:ct="http://schemas.microsoft.com/office/2006/metadata/contentType" xmlns:ma="http://schemas.microsoft.com/office/2006/metadata/properties/metaAttributes" ct:_="" ma:_="" ma:contentTypeName="Documento" ma:contentTypeID="0x010100974FB5B93B67884987F5A2630F97E672" ma:contentTypeVersion="14850" ma:contentTypeDescription="Crear nuevo documento." ma:contentTypeScope="" ma:versionID="d43ac875dda7426c67e9304f7e25b3ec">
   <xsd:schema xmlns:xsd="http://www.w3.org/2001/XMLSchema" xmlns:xs="http://www.w3.org/2001/XMLSchema" xmlns:p="http://schemas.microsoft.com/office/2006/metadata/properties" xmlns:ns2="4d0889c8-99e5-4b94-925a-373c4a0c5abc" xmlns:ns3="c40a21ff-707f-4ba7-a074-fdcf67cbee69" xmlns:ns4="fdbafe5c-a4c4-4757-a646-b7ae03754418" targetNamespace="http://schemas.microsoft.com/office/2006/metadata/properties" ma:root="true" ma:fieldsID="fe841fa62c6cd11287261364624b16f6" ns2:_="" ns3:_="" ns4:_="">
     <xsd:import namespace="4d0889c8-99e5-4b94-925a-373c4a0c5abc"/>
@@ -7447,22 +7691,13 @@
 </ct:contentTypeSchema>
 </file>
 
-<file path=customXml/item3.xml><?xml version="1.0" encoding="utf-8"?>
-<p:properties xmlns:p="http://schemas.microsoft.com/office/2006/metadata/properties" xmlns:xsi="http://www.w3.org/2001/XMLSchema-instance" xmlns:pc="http://schemas.microsoft.com/office/infopath/2007/PartnerControls">
-  <documentManagement>
-    <COD xmlns="4d0889c8-99e5-4b94-925a-373c4a0c5abc">1</COD>
-    <_dlc_DocId xmlns="fdbafe5c-a4c4-4757-a646-b7ae03754418">F5K2VHE4Z3K6-1168560025-157101</_dlc_DocId>
-    <_dlc_DocIdUrl xmlns="fdbafe5c-a4c4-4757-a646-b7ae03754418">
-      <Url>https://unidadvictimas.sharepoint.com/sites/unidadvictimas/gryr/_layouts/15/DocIdRedir.aspx?ID=F5K2VHE4Z3K6-1168560025-157101</Url>
-      <Description>F5K2VHE4Z3K6-1168560025-157101</Description>
-    </_dlc_DocIdUrl>
-  </documentManagement>
-</p:properties>
-</file>
-
 <file path=customXml/item4.xml><?xml version="1.0" encoding="utf-8"?>
 <?mso-contentType ?>
-<spe:Receivers xmlns:spe="http://schemas.microsoft.com/sharepoint/events"/>
+<FormTemplates xmlns="http://schemas.microsoft.com/sharepoint/v3/contenttype/forms">
+  <Display>DocumentLibraryForm</Display>
+  <Edit>DocumentLibraryForm</Edit>
+  <New>DocumentLibraryForm</New>
+</FormTemplates>
 </file>
 
 <file path=customXml/item5.xml><?xml version="1.0" encoding="utf-8"?>
@@ -7470,14 +7705,25 @@
 </file>
 
 <file path=customXml/itemProps1.xml><?xml version="1.0" encoding="utf-8"?>
-<ds:datastoreItem xmlns:ds="http://schemas.openxmlformats.org/officeDocument/2006/customXml" ds:itemID="{50D05878-F6FE-497E-AE54-A7DF17FBFAAC}">
+<ds:datastoreItem xmlns:ds="http://schemas.openxmlformats.org/officeDocument/2006/customXml" ds:itemID="{8B8E2EEB-0F6C-4F25-9C20-330D6AB4973D}">
   <ds:schemaRefs>
-    <ds:schemaRef ds:uri="http://schemas.microsoft.com/sharepoint/v3/contenttype/forms"/>
+    <ds:schemaRef ds:uri="http://schemas.microsoft.com/sharepoint/events"/>
   </ds:schemaRefs>
 </ds:datastoreItem>
 </file>
 
 <file path=customXml/itemProps2.xml><?xml version="1.0" encoding="utf-8"?>
+<ds:datastoreItem xmlns:ds="http://schemas.openxmlformats.org/officeDocument/2006/customXml" ds:itemID="{BBE20A15-4FBE-47D3-A5A7-BDE1BD13CD21}">
+  <ds:schemaRefs>
+    <ds:schemaRef ds:uri="http://schemas.microsoft.com/office/2006/metadata/properties"/>
+    <ds:schemaRef ds:uri="http://schemas.microsoft.com/office/infopath/2007/PartnerControls"/>
+    <ds:schemaRef ds:uri="4d0889c8-99e5-4b94-925a-373c4a0c5abc"/>
+    <ds:schemaRef ds:uri="fdbafe5c-a4c4-4757-a646-b7ae03754418"/>
+  </ds:schemaRefs>
+</ds:datastoreItem>
+</file>
+
+<file path=customXml/itemProps3.xml><?xml version="1.0" encoding="utf-8"?>
 <ds:datastoreItem xmlns:ds="http://schemas.openxmlformats.org/officeDocument/2006/customXml" ds:itemID="{A7F30FAF-E067-4454-AE97-BFE291762BE1}">
   <ds:schemaRefs>
     <ds:schemaRef ds:uri="http://schemas.microsoft.com/office/2006/metadata/contentType"/>
@@ -7497,27 +7743,16 @@
 </ds:datastoreItem>
 </file>
 
-<file path=customXml/itemProps3.xml><?xml version="1.0" encoding="utf-8"?>
-<ds:datastoreItem xmlns:ds="http://schemas.openxmlformats.org/officeDocument/2006/customXml" ds:itemID="{BBE20A15-4FBE-47D3-A5A7-BDE1BD13CD21}">
+<file path=customXml/itemProps4.xml><?xml version="1.0" encoding="utf-8"?>
+<ds:datastoreItem xmlns:ds="http://schemas.openxmlformats.org/officeDocument/2006/customXml" ds:itemID="{50D05878-F6FE-497E-AE54-A7DF17FBFAAC}">
   <ds:schemaRefs>
-    <ds:schemaRef ds:uri="http://schemas.microsoft.com/office/2006/metadata/properties"/>
-    <ds:schemaRef ds:uri="http://schemas.microsoft.com/office/infopath/2007/PartnerControls"/>
-    <ds:schemaRef ds:uri="4d0889c8-99e5-4b94-925a-373c4a0c5abc"/>
-    <ds:schemaRef ds:uri="fdbafe5c-a4c4-4757-a646-b7ae03754418"/>
-  </ds:schemaRefs>
-</ds:datastoreItem>
-</file>
-
-<file path=customXml/itemProps4.xml><?xml version="1.0" encoding="utf-8"?>
-<ds:datastoreItem xmlns:ds="http://schemas.openxmlformats.org/officeDocument/2006/customXml" ds:itemID="{8B8E2EEB-0F6C-4F25-9C20-330D6AB4973D}">
-  <ds:schemaRefs>
-    <ds:schemaRef ds:uri="http://schemas.microsoft.com/sharepoint/events"/>
+    <ds:schemaRef ds:uri="http://schemas.microsoft.com/sharepoint/v3/contenttype/forms"/>
   </ds:schemaRefs>
 </ds:datastoreItem>
 </file>
 
 <file path=customXml/itemProps5.xml><?xml version="1.0" encoding="utf-8"?>
-<ds:datastoreItem xmlns:ds="http://schemas.openxmlformats.org/officeDocument/2006/customXml" ds:itemID="{9E7599C9-0C53-4901-B9CB-35D7F1B9F5B5}">
+<ds:datastoreItem xmlns:ds="http://schemas.openxmlformats.org/officeDocument/2006/customXml" ds:itemID="{D11EDA60-9900-411E-8C4A-8E9648C92212}">
   <ds:schemaRefs>
     <ds:schemaRef ds:uri="http://schemas.openxmlformats.org/officeDocument/2006/bibliography"/>
   </ds:schemaRefs>

</xml_diff>